<commit_message>
ading figure document for GO analysis
</commit_message>
<xml_diff>
--- a/inst/GOanalysis/FigureDocument.docx
+++ b/inst/GOanalysis/FigureDocument.docx
@@ -10,7 +10,6 @@
       <w:r>
         <w:rPr>
           <w:noProof/>
-          <w:lang w:val="sv-SE" w:eastAsia="sv-SE"/>
         </w:rPr>
         <w:drawing>
           <wp:inline distT="0" distB="0" distL="0" distR="0" wp14:anchorId="2693D295" wp14:editId="1002671D">
@@ -309,825 +308,932 @@
           <w:sz w:val="18"/>
           <w:szCs w:val="18"/>
         </w:rPr>
-        <w:t xml:space="preserve"> representing gene expression profiles in the detected communities. Communities are indicated by the color bar on the right side of the </w:t>
-      </w:r>
-      <w:proofErr w:type="spellStart"/>
-      <w:r>
-        <w:rPr>
-          <w:bCs/>
-          <w:color w:val="000000" w:themeColor="text1"/>
-          <w:sz w:val="18"/>
-          <w:szCs w:val="18"/>
-        </w:rPr>
-        <w:t>heatmap</w:t>
-      </w:r>
-      <w:proofErr w:type="spellEnd"/>
-      <w:r>
-        <w:rPr>
-          <w:bCs/>
-          <w:color w:val="000000" w:themeColor="text1"/>
-          <w:sz w:val="18"/>
-          <w:szCs w:val="18"/>
-        </w:rPr>
-        <w:t xml:space="preserve">. Z-score indicates the regularized log transformed expression values scaled between 0 and 1. </w:t>
-      </w:r>
-      <w:r>
-        <w:rPr>
-          <w:b/>
-          <w:bCs/>
-          <w:color w:val="000000" w:themeColor="text1"/>
-          <w:sz w:val="18"/>
-          <w:szCs w:val="18"/>
-        </w:rPr>
-        <w:t>C-J</w:t>
-      </w:r>
-      <w:r>
-        <w:rPr>
-          <w:b/>
-          <w:bCs/>
-          <w:color w:val="000000" w:themeColor="text1"/>
-          <w:sz w:val="18"/>
-          <w:szCs w:val="18"/>
-        </w:rPr>
-        <w:t>)</w:t>
-      </w:r>
-      <w:r>
-        <w:rPr>
-          <w:bCs/>
-          <w:color w:val="000000" w:themeColor="text1"/>
-          <w:sz w:val="18"/>
-          <w:szCs w:val="18"/>
-        </w:rPr>
-        <w:t xml:space="preserve"> </w:t>
-      </w:r>
-      <w:r>
-        <w:rPr>
-          <w:bCs/>
-          <w:color w:val="000000" w:themeColor="text1"/>
-          <w:sz w:val="18"/>
-          <w:szCs w:val="18"/>
-        </w:rPr>
-        <w:t>Gene e</w:t>
-      </w:r>
-      <w:r>
-        <w:rPr>
-          <w:bCs/>
-          <w:color w:val="000000" w:themeColor="text1"/>
-          <w:sz w:val="18"/>
-          <w:szCs w:val="18"/>
-        </w:rPr>
-        <w:t>xp</w:t>
-      </w:r>
-      <w:r>
-        <w:rPr>
-          <w:bCs/>
-          <w:color w:val="000000" w:themeColor="text1"/>
-          <w:sz w:val="18"/>
-          <w:szCs w:val="18"/>
-        </w:rPr>
-        <w:t xml:space="preserve">ression profiles for selected terms in a subset of the detected communities for parental and acid adapted cells. </w:t>
-      </w:r>
-      <w:r>
-        <w:rPr>
-          <w:color w:val="000000" w:themeColor="text1"/>
-        </w:rPr>
-        <w:t xml:space="preserve"> </w:t>
-      </w:r>
-      <w:r>
-        <w:rPr>
-          <w:bCs/>
-          <w:color w:val="000000" w:themeColor="text1"/>
-          <w:sz w:val="18"/>
-          <w:szCs w:val="18"/>
-        </w:rPr>
-        <w:t>Legend abbreviations include: a</w:t>
-      </w:r>
-      <w:r>
-        <w:rPr>
-          <w:bCs/>
-          <w:color w:val="000000" w:themeColor="text1"/>
-          <w:sz w:val="18"/>
-          <w:szCs w:val="18"/>
-        </w:rPr>
-        <w:t>ntigen processing and presentation of exogenous peptide antigen via MHC class I, TAP−independent (APPEP)</w:t>
-      </w:r>
-      <w:r>
-        <w:rPr>
-          <w:bCs/>
-          <w:color w:val="000000" w:themeColor="text1"/>
-          <w:sz w:val="18"/>
-          <w:szCs w:val="18"/>
-        </w:rPr>
-        <w:t xml:space="preserve">; </w:t>
-      </w:r>
-      <w:r>
-        <w:rPr>
-          <w:bCs/>
-          <w:color w:val="000000" w:themeColor="text1"/>
-          <w:sz w:val="18"/>
-          <w:szCs w:val="18"/>
-        </w:rPr>
-        <w:t>generation of precursor metabolites and energy (GPME)</w:t>
-      </w:r>
-      <w:r>
-        <w:rPr>
-          <w:bCs/>
-          <w:color w:val="000000" w:themeColor="text1"/>
-          <w:sz w:val="18"/>
-          <w:szCs w:val="18"/>
-        </w:rPr>
-        <w:t xml:space="preserve">; </w:t>
-      </w:r>
-      <w:r>
-        <w:rPr>
-          <w:bCs/>
-          <w:color w:val="000000" w:themeColor="text1"/>
-          <w:sz w:val="18"/>
-          <w:szCs w:val="18"/>
-        </w:rPr>
-        <w:t>somatic recombination of immunoglobulin genes involved in immune response (SRIGIIR)</w:t>
-      </w:r>
-      <w:r>
-        <w:rPr>
-          <w:bCs/>
-          <w:color w:val="000000" w:themeColor="text1"/>
-          <w:sz w:val="18"/>
-          <w:szCs w:val="18"/>
-        </w:rPr>
-        <w:t>.</w:t>
-      </w:r>
-    </w:p>
-    <w:p>
-      <w:pPr>
-        <w:ind w:left="-851" w:right="-772"/>
-      </w:pPr>
-    </w:p>
-    <w:p>
-      <w:pPr>
-        <w:ind w:left="-851" w:right="-772"/>
-      </w:pPr>
-      <w:r>
-        <w:t>Results (in brief)</w:t>
-      </w:r>
-    </w:p>
-    <w:p>
-      <w:pPr>
-        <w:ind w:left="-851" w:right="-772"/>
-        <w:rPr>
-          <w:i/>
-          <w:sz w:val="22"/>
-          <w:szCs w:val="22"/>
-        </w:rPr>
-      </w:pPr>
-      <w:r>
-        <w:rPr>
-          <w:i/>
-          <w:sz w:val="22"/>
-          <w:szCs w:val="22"/>
-        </w:rPr>
-        <w:t>Differential expression</w:t>
-      </w:r>
-      <w:r>
-        <w:rPr>
-          <w:i/>
-          <w:sz w:val="22"/>
-          <w:szCs w:val="22"/>
-        </w:rPr>
-        <w:t xml:space="preserve"> analysis</w:t>
-      </w:r>
-    </w:p>
-    <w:p>
-      <w:pPr>
-        <w:ind w:left="-851" w:right="-772"/>
-        <w:rPr>
-          <w:sz w:val="22"/>
-          <w:szCs w:val="22"/>
-        </w:rPr>
-      </w:pPr>
-      <w:r>
-        <w:rPr>
-          <w:sz w:val="22"/>
-          <w:szCs w:val="22"/>
-        </w:rPr>
-        <w:t xml:space="preserve">Differential expression analysis discovered 4796 genes to be significantly (alpha &lt; 0.05) regulated in acid adapted cells vs. their parental cell line with 1283 of these genes exhibiting a fold change &gt; 2. </w:t>
-      </w:r>
-    </w:p>
-    <w:p>
-      <w:pPr>
-        <w:ind w:left="-851" w:right="-772"/>
-      </w:pPr>
-    </w:p>
-    <w:p>
-      <w:pPr>
-        <w:ind w:left="-851" w:right="-772"/>
-        <w:rPr>
-          <w:i/>
-          <w:sz w:val="22"/>
-          <w:szCs w:val="22"/>
-        </w:rPr>
-      </w:pPr>
-      <w:r>
-        <w:rPr>
-          <w:i/>
-          <w:sz w:val="22"/>
-          <w:szCs w:val="22"/>
-        </w:rPr>
-        <w:t>Gene ontology term e</w:t>
-      </w:r>
-      <w:r>
-        <w:rPr>
-          <w:i/>
-          <w:sz w:val="22"/>
-          <w:szCs w:val="22"/>
-        </w:rPr>
-        <w:t>nrichment</w:t>
-      </w:r>
-      <w:r>
-        <w:rPr>
-          <w:i/>
-          <w:sz w:val="22"/>
-          <w:szCs w:val="22"/>
-        </w:rPr>
-        <w:t xml:space="preserve"> and community analysis</w:t>
-      </w:r>
-    </w:p>
-    <w:p>
-      <w:pPr>
-        <w:ind w:left="-851" w:right="-772"/>
-        <w:rPr>
-          <w:sz w:val="22"/>
-          <w:szCs w:val="22"/>
-        </w:rPr>
-      </w:pPr>
-      <w:r>
-        <w:rPr>
-          <w:sz w:val="22"/>
-          <w:szCs w:val="22"/>
-        </w:rPr>
-        <w:t>Gene ontology term enrichment analysis resulted in 579 significantly (alpha &lt; 0.05) enriched terms</w:t>
-      </w:r>
-      <w:r>
-        <w:rPr>
-          <w:sz w:val="22"/>
-          <w:szCs w:val="22"/>
-        </w:rPr>
-        <w:t>.</w:t>
-      </w:r>
-      <w:r>
-        <w:rPr>
-          <w:sz w:val="22"/>
-          <w:szCs w:val="22"/>
-        </w:rPr>
-        <w:t xml:space="preserve"> Due to the fact that many of these terms are related to similar biological processes, we desired to summarize these results by identifying groups of similar term</w:t>
-      </w:r>
-      <w:r>
-        <w:rPr>
-          <w:sz w:val="22"/>
-          <w:szCs w:val="22"/>
-        </w:rPr>
-        <w:t>s. To achieve this we utilized a community detection algorithm</w:t>
-      </w:r>
-      <w:r>
-        <w:rPr>
-          <w:sz w:val="22"/>
-          <w:szCs w:val="22"/>
-          <w:vertAlign w:val="superscript"/>
-        </w:rPr>
-        <w:t>3</w:t>
-      </w:r>
-      <w:r>
-        <w:rPr>
-          <w:sz w:val="22"/>
-          <w:szCs w:val="22"/>
-        </w:rPr>
-        <w:t xml:space="preserve"> to deduce similar terms within the GO graph</w:t>
-      </w:r>
-      <w:r>
-        <w:rPr>
-          <w:sz w:val="22"/>
-          <w:szCs w:val="22"/>
-        </w:rPr>
-        <w:t xml:space="preserve"> of the significant terms and their </w:t>
-      </w:r>
-      <w:r>
-        <w:rPr>
-          <w:sz w:val="22"/>
-          <w:szCs w:val="22"/>
-          <w:u w:val="single"/>
-        </w:rPr>
-        <w:t>ancestors</w:t>
-      </w:r>
-      <w:r>
-        <w:rPr>
-          <w:sz w:val="22"/>
-          <w:szCs w:val="22"/>
-        </w:rPr>
-        <w:t xml:space="preserve">. This resulted in the detection of 39 communities </w:t>
-      </w:r>
-      <w:r>
-        <w:rPr>
-          <w:sz w:val="22"/>
-          <w:szCs w:val="22"/>
-        </w:rPr>
-        <w:t>(figure 1A</w:t>
-      </w:r>
-      <w:r>
-        <w:rPr>
-          <w:sz w:val="22"/>
-          <w:szCs w:val="22"/>
-        </w:rPr>
-        <w:t xml:space="preserve">). In the communities detected we identified many terms associated with the known biology of acid adapted cells such as </w:t>
-      </w:r>
-      <w:r>
-        <w:rPr>
-          <w:sz w:val="22"/>
-          <w:szCs w:val="22"/>
-          <w:highlight w:val="yellow"/>
-        </w:rPr>
-        <w:t>cell differentiation, cell death, and cell adhesion</w:t>
-      </w:r>
-      <w:r>
-        <w:rPr>
-          <w:sz w:val="22"/>
-          <w:szCs w:val="22"/>
-        </w:rPr>
-        <w:t xml:space="preserve"> as well as identifying novel terms such as </w:t>
-      </w:r>
-      <w:r>
-        <w:rPr>
-          <w:sz w:val="22"/>
-          <w:szCs w:val="22"/>
-          <w:highlight w:val="yellow"/>
-        </w:rPr>
-        <w:t xml:space="preserve">autophagy, cellular metabolism, and </w:t>
-      </w:r>
-      <w:proofErr w:type="spellStart"/>
-      <w:r>
-        <w:rPr>
-          <w:sz w:val="22"/>
-          <w:szCs w:val="22"/>
-          <w:highlight w:val="yellow"/>
-        </w:rPr>
-        <w:t>Wnt</w:t>
-      </w:r>
-      <w:proofErr w:type="spellEnd"/>
-      <w:r>
-        <w:rPr>
-          <w:sz w:val="22"/>
-          <w:szCs w:val="22"/>
-          <w:highlight w:val="yellow"/>
-        </w:rPr>
-        <w:t xml:space="preserve"> </w:t>
-      </w:r>
-      <w:r>
-        <w:rPr>
-          <w:sz w:val="22"/>
-          <w:szCs w:val="22"/>
-          <w:highlight w:val="yellow"/>
-        </w:rPr>
-        <w:t>signaling</w:t>
-      </w:r>
-      <w:r>
-        <w:rPr>
-          <w:sz w:val="22"/>
-          <w:szCs w:val="22"/>
-        </w:rPr>
-        <w:t xml:space="preserve"> </w:t>
-      </w:r>
-      <w:r>
-        <w:rPr>
-          <w:sz w:val="22"/>
-          <w:szCs w:val="22"/>
-        </w:rPr>
-        <w:t>(</w:t>
-      </w:r>
-      <w:r>
-        <w:rPr>
-          <w:sz w:val="22"/>
-          <w:szCs w:val="22"/>
-          <w:highlight w:val="yellow"/>
-        </w:rPr>
-        <w:t>these can be changed accordingly</w:t>
-      </w:r>
-      <w:r>
-        <w:rPr>
-          <w:sz w:val="22"/>
-          <w:szCs w:val="22"/>
-        </w:rPr>
-        <w:t>) (figure 1A and 1C-J</w:t>
-      </w:r>
-      <w:r>
-        <w:rPr>
-          <w:sz w:val="22"/>
-          <w:szCs w:val="22"/>
-        </w:rPr>
-        <w:t xml:space="preserve">). Analysis of the gene expression patterns </w:t>
-      </w:r>
-      <w:r>
-        <w:rPr>
-          <w:sz w:val="22"/>
-          <w:szCs w:val="22"/>
-        </w:rPr>
-        <w:t>in each</w:t>
-      </w:r>
-      <w:r>
-        <w:rPr>
-          <w:sz w:val="22"/>
-          <w:szCs w:val="22"/>
-        </w:rPr>
-        <w:t xml:space="preserve"> community revealed strong contrasts in gene expression between parental and acid adapted cells (figure </w:t>
-      </w:r>
-      <w:proofErr w:type="spellStart"/>
-      <w:r>
-        <w:rPr>
-          <w:sz w:val="22"/>
-          <w:szCs w:val="22"/>
-        </w:rPr>
-        <w:t>Xb</w:t>
-      </w:r>
-      <w:proofErr w:type="spellEnd"/>
-      <w:r>
-        <w:rPr>
-          <w:sz w:val="22"/>
-          <w:szCs w:val="22"/>
-        </w:rPr>
-        <w:t xml:space="preserve">). Finally, </w:t>
-      </w:r>
-      <w:r>
-        <w:rPr>
-          <w:sz w:val="22"/>
-          <w:szCs w:val="22"/>
-        </w:rPr>
-        <w:t xml:space="preserve">analysis of individual expression patterns within each communities terms revealed both known and novel players in the biology of acid adapted cells (figure 1C-J). </w:t>
-      </w:r>
-      <w:r>
-        <w:rPr>
-          <w:sz w:val="22"/>
-          <w:szCs w:val="22"/>
-        </w:rPr>
-        <w:t xml:space="preserve">  </w:t>
-      </w:r>
-    </w:p>
-    <w:p>
-      <w:pPr>
-        <w:ind w:left="-851" w:right="-772"/>
-        <w:rPr>
-          <w:sz w:val="22"/>
-          <w:szCs w:val="22"/>
-        </w:rPr>
-      </w:pPr>
-      <w:r>
-        <w:rPr>
-          <w:sz w:val="22"/>
-          <w:szCs w:val="22"/>
-        </w:rPr>
-        <w:lastRenderedPageBreak/>
-        <w:t xml:space="preserve"> </w:t>
-      </w:r>
-    </w:p>
-    <w:p>
-      <w:pPr>
-        <w:ind w:left="-851" w:right="-772"/>
-        <w:rPr>
-          <w:sz w:val="22"/>
-          <w:szCs w:val="22"/>
-        </w:rPr>
-      </w:pPr>
-      <w:r>
-        <w:t>Methods</w:t>
-      </w:r>
-    </w:p>
-    <w:p>
-      <w:pPr>
-        <w:ind w:left="-851" w:right="-772"/>
-        <w:rPr>
-          <w:i/>
-          <w:sz w:val="22"/>
-          <w:szCs w:val="22"/>
-        </w:rPr>
-      </w:pPr>
-      <w:r>
-        <w:rPr>
-          <w:i/>
-          <w:sz w:val="22"/>
-          <w:szCs w:val="22"/>
-        </w:rPr>
-        <w:t>RNA sequencing and Bioinformatics</w:t>
-      </w:r>
-    </w:p>
-    <w:p>
-      <w:pPr>
-        <w:ind w:left="-851" w:right="-772"/>
-        <w:rPr>
-          <w:sz w:val="22"/>
-          <w:szCs w:val="22"/>
-        </w:rPr>
-      </w:pPr>
-      <w:r>
-        <w:rPr>
-          <w:sz w:val="22"/>
-          <w:szCs w:val="22"/>
-        </w:rPr>
-        <w:t xml:space="preserve">RNA sequencing was performed in biological triplicate using Strand-specific </w:t>
-      </w:r>
-      <w:proofErr w:type="spellStart"/>
-      <w:r>
-        <w:rPr>
-          <w:sz w:val="22"/>
-          <w:szCs w:val="22"/>
-        </w:rPr>
-        <w:t>TruSeq</w:t>
-      </w:r>
-      <w:proofErr w:type="spellEnd"/>
-      <w:r>
-        <w:rPr>
-          <w:sz w:val="22"/>
-          <w:szCs w:val="22"/>
-        </w:rPr>
-        <w:t xml:space="preserve"> library preparation and </w:t>
-      </w:r>
-      <w:proofErr w:type="spellStart"/>
-      <w:r>
-        <w:rPr>
-          <w:sz w:val="22"/>
-          <w:szCs w:val="22"/>
-        </w:rPr>
-        <w:t>Ribo</w:t>
-      </w:r>
-      <w:proofErr w:type="spellEnd"/>
-      <w:r>
-        <w:rPr>
-          <w:sz w:val="22"/>
-          <w:szCs w:val="22"/>
-        </w:rPr>
-        <w:t xml:space="preserve">-Zero ribosomal depletion. Tophat2, </w:t>
-      </w:r>
-      <w:proofErr w:type="spellStart"/>
-      <w:r>
-        <w:rPr>
-          <w:sz w:val="22"/>
-          <w:szCs w:val="22"/>
-        </w:rPr>
-        <w:t>HTSeq</w:t>
-      </w:r>
-      <w:proofErr w:type="spellEnd"/>
-      <w:r>
-        <w:rPr>
-          <w:sz w:val="22"/>
-          <w:szCs w:val="22"/>
-        </w:rPr>
-        <w:t>, and DESeq2 were utilized for alignment, quantification, and differential expression analy</w:t>
-      </w:r>
-      <w:r>
-        <w:rPr>
-          <w:sz w:val="22"/>
-          <w:szCs w:val="22"/>
-        </w:rPr>
-        <w:t xml:space="preserve">sis, respectively, with the hg19 genome and </w:t>
-      </w:r>
-      <w:proofErr w:type="spellStart"/>
-      <w:r>
-        <w:rPr>
-          <w:sz w:val="22"/>
-          <w:szCs w:val="22"/>
-        </w:rPr>
-        <w:t>Ensembl</w:t>
-      </w:r>
-      <w:proofErr w:type="spellEnd"/>
-      <w:r>
-        <w:rPr>
-          <w:sz w:val="22"/>
-          <w:szCs w:val="22"/>
-        </w:rPr>
-        <w:t xml:space="preserve"> v73</w:t>
-      </w:r>
-      <w:r>
-        <w:rPr>
-          <w:sz w:val="22"/>
-          <w:szCs w:val="22"/>
-        </w:rPr>
-        <w:t xml:space="preserve">. </w:t>
-      </w:r>
-    </w:p>
-    <w:p>
-      <w:pPr>
-        <w:ind w:left="-851" w:right="-772"/>
-        <w:rPr>
-          <w:sz w:val="22"/>
-          <w:szCs w:val="22"/>
-        </w:rPr>
-      </w:pPr>
-    </w:p>
-    <w:p>
-      <w:pPr>
-        <w:ind w:left="-851" w:right="-772"/>
-        <w:rPr>
-          <w:i/>
-          <w:sz w:val="22"/>
-          <w:szCs w:val="22"/>
-        </w:rPr>
-      </w:pPr>
-      <w:r>
-        <w:rPr>
-          <w:i/>
-          <w:sz w:val="22"/>
-          <w:szCs w:val="22"/>
-        </w:rPr>
-        <w:t>Gene Ontology</w:t>
-      </w:r>
-      <w:r>
-        <w:rPr>
-          <w:i/>
-          <w:sz w:val="22"/>
-          <w:szCs w:val="22"/>
-        </w:rPr>
-        <w:t xml:space="preserve"> Term </w:t>
-      </w:r>
-      <w:r>
-        <w:rPr>
-          <w:i/>
-          <w:sz w:val="22"/>
-          <w:szCs w:val="22"/>
-        </w:rPr>
-        <w:t>Enrichment</w:t>
-      </w:r>
-    </w:p>
-    <w:p>
-      <w:pPr>
-        <w:ind w:left="-851" w:right="-772"/>
-        <w:rPr>
-          <w:sz w:val="22"/>
-          <w:szCs w:val="22"/>
-        </w:rPr>
-      </w:pPr>
-      <w:r>
-        <w:rPr>
-          <w:sz w:val="22"/>
-          <w:szCs w:val="22"/>
-        </w:rPr>
-        <w:t xml:space="preserve">Significant (alpha &lt; 0.05) genes in the differential expression analysis were used </w:t>
-      </w:r>
-      <w:r>
-        <w:rPr>
-          <w:sz w:val="22"/>
-          <w:szCs w:val="22"/>
-        </w:rPr>
-        <w:t xml:space="preserve">for </w:t>
-      </w:r>
-      <w:r>
-        <w:rPr>
-          <w:sz w:val="22"/>
-          <w:szCs w:val="22"/>
-        </w:rPr>
-        <w:t xml:space="preserve">biological processes </w:t>
-      </w:r>
-      <w:r>
-        <w:rPr>
-          <w:sz w:val="22"/>
-          <w:szCs w:val="22"/>
-        </w:rPr>
-        <w:t>GO term enrichment analysis with the</w:t>
-      </w:r>
-      <w:r>
-        <w:rPr>
-          <w:sz w:val="22"/>
-          <w:szCs w:val="22"/>
-        </w:rPr>
-        <w:t xml:space="preserve"> </w:t>
-      </w:r>
-      <w:proofErr w:type="spellStart"/>
-      <w:r>
-        <w:rPr>
-          <w:sz w:val="22"/>
-          <w:szCs w:val="22"/>
-        </w:rPr>
-        <w:t>topGO</w:t>
-      </w:r>
-      <w:proofErr w:type="spellEnd"/>
-      <w:r>
-        <w:rPr>
-          <w:sz w:val="22"/>
-          <w:szCs w:val="22"/>
-        </w:rPr>
-        <w:t xml:space="preserve"> software</w:t>
-      </w:r>
-      <w:r>
-        <w:rPr>
-          <w:sz w:val="22"/>
-          <w:szCs w:val="22"/>
-          <w:vertAlign w:val="superscript"/>
-        </w:rPr>
-        <w:t>1</w:t>
-      </w:r>
-      <w:r>
-        <w:rPr>
-          <w:sz w:val="22"/>
-          <w:szCs w:val="22"/>
-        </w:rPr>
-        <w:t>. All quantified genes, defined as counts per million &gt; 1 in at least 3 samples, were utilized as the gene universe.</w:t>
-      </w:r>
-      <w:r>
-        <w:rPr>
-          <w:sz w:val="22"/>
-          <w:szCs w:val="22"/>
-        </w:rPr>
-        <w:t xml:space="preserve"> Of the genes submitter XX had annotated GO terms</w:t>
-      </w:r>
-      <w:r>
-        <w:rPr>
-          <w:sz w:val="22"/>
-          <w:szCs w:val="22"/>
-        </w:rPr>
-        <w:t xml:space="preserve"> and terms with less than 5 annotated genes were not included in the significance testing procedure</w:t>
-      </w:r>
-      <w:r>
-        <w:rPr>
-          <w:sz w:val="22"/>
-          <w:szCs w:val="22"/>
-        </w:rPr>
-        <w:t>. Significance testing was performed using the classic Fisher method</w:t>
-      </w:r>
-      <w:r>
-        <w:rPr>
-          <w:sz w:val="22"/>
-          <w:szCs w:val="22"/>
-        </w:rPr>
-        <w:t xml:space="preserve"> and the top 1000 terms with the lowest p-value were included in downstream analysis unless otherwise specified</w:t>
-      </w:r>
-      <w:r>
-        <w:rPr>
-          <w:sz w:val="22"/>
-          <w:szCs w:val="22"/>
-        </w:rPr>
-        <w:t>.</w:t>
-      </w:r>
-    </w:p>
-    <w:p>
-      <w:pPr>
-        <w:ind w:left="-851" w:right="-772"/>
-        <w:rPr>
-          <w:sz w:val="22"/>
-          <w:szCs w:val="22"/>
-        </w:rPr>
-      </w:pPr>
-    </w:p>
-    <w:p>
-      <w:pPr>
-        <w:ind w:left="-851" w:right="-772"/>
-        <w:rPr>
-          <w:sz w:val="22"/>
-          <w:szCs w:val="22"/>
-        </w:rPr>
-      </w:pPr>
-      <w:r>
-        <w:rPr>
-          <w:i/>
-          <w:sz w:val="22"/>
-          <w:szCs w:val="22"/>
-        </w:rPr>
-        <w:t>Community analysis</w:t>
-      </w:r>
-    </w:p>
-    <w:p>
-      <w:pPr>
-        <w:ind w:left="-851" w:right="-772"/>
-        <w:rPr>
-          <w:sz w:val="22"/>
-          <w:szCs w:val="22"/>
-        </w:rPr>
-      </w:pPr>
-      <w:r>
-        <w:rPr>
-          <w:sz w:val="22"/>
-          <w:szCs w:val="22"/>
-        </w:rPr>
-        <w:t>To understand the relationship between the significant GO terms, the</w:t>
-      </w:r>
-      <w:r>
-        <w:rPr>
-          <w:sz w:val="22"/>
-          <w:szCs w:val="22"/>
-        </w:rPr>
-        <w:t xml:space="preserve"> GO graph was retrieved for all significant </w:t>
-      </w:r>
-      <w:r>
-        <w:rPr>
-          <w:sz w:val="22"/>
-          <w:szCs w:val="22"/>
-        </w:rPr>
-        <w:t>(alpha &lt; 0.05)</w:t>
+        <w:t xml:space="preserve"> representing </w:t>
       </w:r>
       <w:bookmarkStart w:id="0" w:name="_GoBack"/>
       <w:bookmarkEnd w:id="0"/>
       <w:r>
         <w:rPr>
-          <w:sz w:val="22"/>
-          <w:szCs w:val="22"/>
+          <w:bCs/>
+          <w:color w:val="000000" w:themeColor="text1"/>
+          <w:sz w:val="18"/>
+          <w:szCs w:val="18"/>
+        </w:rPr>
+        <w:t xml:space="preserve">gene expression profiles in the detected communities. Communities are indicated by the color bar on the right side of the </w:t>
+      </w:r>
+      <w:proofErr w:type="spellStart"/>
+      <w:r>
+        <w:rPr>
+          <w:bCs/>
+          <w:color w:val="000000" w:themeColor="text1"/>
+          <w:sz w:val="18"/>
+          <w:szCs w:val="18"/>
+        </w:rPr>
+        <w:t>heatmap</w:t>
+      </w:r>
+      <w:proofErr w:type="spellEnd"/>
+      <w:r>
+        <w:rPr>
+          <w:bCs/>
+          <w:color w:val="000000" w:themeColor="text1"/>
+          <w:sz w:val="18"/>
+          <w:szCs w:val="18"/>
+        </w:rPr>
+        <w:t xml:space="preserve">. </w:t>
+      </w:r>
+      <w:r>
+        <w:rPr>
+          <w:bCs/>
+          <w:color w:val="FF0000"/>
+          <w:sz w:val="18"/>
+          <w:szCs w:val="18"/>
+        </w:rPr>
+        <w:t>Z-score</w:t>
+      </w:r>
+      <w:r>
+        <w:rPr>
+          <w:bCs/>
+          <w:color w:val="FF0000"/>
+          <w:sz w:val="18"/>
+          <w:szCs w:val="18"/>
+        </w:rPr>
+        <w:t xml:space="preserve"> (change this, z score generally </w:t>
+      </w:r>
+      <w:proofErr w:type="spellStart"/>
+      <w:r>
+        <w:rPr>
+          <w:bCs/>
+          <w:color w:val="FF0000"/>
+          <w:sz w:val="18"/>
+          <w:szCs w:val="18"/>
+        </w:rPr>
+        <w:t>referes</w:t>
+      </w:r>
+      <w:proofErr w:type="spellEnd"/>
+      <w:r>
+        <w:rPr>
+          <w:bCs/>
+          <w:color w:val="FF0000"/>
+          <w:sz w:val="18"/>
+          <w:szCs w:val="18"/>
+        </w:rPr>
+        <w:t xml:space="preserve"> to mean 0 </w:t>
+      </w:r>
+      <w:proofErr w:type="spellStart"/>
+      <w:r>
+        <w:rPr>
+          <w:bCs/>
+          <w:color w:val="FF0000"/>
+          <w:sz w:val="18"/>
+          <w:szCs w:val="18"/>
+        </w:rPr>
+        <w:t>sd</w:t>
+      </w:r>
+      <w:proofErr w:type="spellEnd"/>
+      <w:r>
+        <w:rPr>
+          <w:bCs/>
+          <w:color w:val="FF0000"/>
+          <w:sz w:val="18"/>
+          <w:szCs w:val="18"/>
+        </w:rPr>
+        <w:t xml:space="preserve"> 1; see </w:t>
+      </w:r>
+      <w:hyperlink r:id="rId7" w:history="1">
+        <w:r>
+          <w:rPr>
+            <w:rStyle w:val="Hyperlink"/>
+            <w:bCs/>
+            <w:sz w:val="18"/>
+            <w:szCs w:val="18"/>
+          </w:rPr>
+          <w:t>https://en.wikipedia.org/wiki/Feature_scaling</w:t>
+        </w:r>
+      </w:hyperlink>
+      <w:r>
+        <w:rPr>
+          <w:bCs/>
+          <w:color w:val="FF0000"/>
+          <w:sz w:val="18"/>
+          <w:szCs w:val="18"/>
+        </w:rPr>
+        <w:t xml:space="preserve"> and </w:t>
+      </w:r>
+      <w:r>
+        <w:rPr>
+          <w:bCs/>
+          <w:color w:val="FF0000"/>
+          <w:sz w:val="18"/>
+          <w:szCs w:val="18"/>
+        </w:rPr>
+        <w:t>https://en.wikipedia.org/wiki/Normalization_(statistics)</w:t>
+      </w:r>
+      <w:r>
+        <w:rPr>
+          <w:bCs/>
+          <w:color w:val="FF0000"/>
+          <w:sz w:val="18"/>
+          <w:szCs w:val="18"/>
+        </w:rPr>
+        <w:t>)</w:t>
+      </w:r>
+      <w:r>
+        <w:rPr>
+          <w:bCs/>
+          <w:color w:val="000000" w:themeColor="text1"/>
+          <w:sz w:val="18"/>
+          <w:szCs w:val="18"/>
+        </w:rPr>
+        <w:t xml:space="preserve"> indicates the regularized log transformed expression values scaled between 0 and 1. </w:t>
+      </w:r>
+      <w:r>
+        <w:rPr>
+          <w:b/>
+          <w:bCs/>
+          <w:color w:val="000000" w:themeColor="text1"/>
+          <w:sz w:val="18"/>
+          <w:szCs w:val="18"/>
+        </w:rPr>
+        <w:t>C-J</w:t>
+      </w:r>
+      <w:r>
+        <w:rPr>
+          <w:b/>
+          <w:bCs/>
+          <w:color w:val="000000" w:themeColor="text1"/>
+          <w:sz w:val="18"/>
+          <w:szCs w:val="18"/>
+        </w:rPr>
+        <w:t>)</w:t>
+      </w:r>
+      <w:r>
+        <w:rPr>
+          <w:bCs/>
+          <w:color w:val="000000" w:themeColor="text1"/>
+          <w:sz w:val="18"/>
+          <w:szCs w:val="18"/>
         </w:rPr>
         <w:t xml:space="preserve"> </w:t>
       </w:r>
       <w:r>
         <w:rPr>
+          <w:bCs/>
+          <w:color w:val="000000" w:themeColor="text1"/>
+          <w:sz w:val="18"/>
+          <w:szCs w:val="18"/>
+        </w:rPr>
+        <w:t>Gene e</w:t>
+      </w:r>
+      <w:r>
+        <w:rPr>
+          <w:bCs/>
+          <w:color w:val="000000" w:themeColor="text1"/>
+          <w:sz w:val="18"/>
+          <w:szCs w:val="18"/>
+        </w:rPr>
+        <w:t>xp</w:t>
+      </w:r>
+      <w:r>
+        <w:rPr>
+          <w:bCs/>
+          <w:color w:val="000000" w:themeColor="text1"/>
+          <w:sz w:val="18"/>
+          <w:szCs w:val="18"/>
+        </w:rPr>
+        <w:t xml:space="preserve">ression profiles for selected terms in a subset of the detected communities for parental and acid adapted cells. </w:t>
+      </w:r>
+      <w:r>
+        <w:rPr>
+          <w:color w:val="000000" w:themeColor="text1"/>
+        </w:rPr>
+        <w:t xml:space="preserve"> </w:t>
+      </w:r>
+      <w:r>
+        <w:rPr>
+          <w:bCs/>
+          <w:color w:val="000000" w:themeColor="text1"/>
+          <w:sz w:val="18"/>
+          <w:szCs w:val="18"/>
+        </w:rPr>
+        <w:t>Legend abbreviations include: a</w:t>
+      </w:r>
+      <w:r>
+        <w:rPr>
+          <w:bCs/>
+          <w:color w:val="000000" w:themeColor="text1"/>
+          <w:sz w:val="18"/>
+          <w:szCs w:val="18"/>
+        </w:rPr>
+        <w:t>ntigen processing and presentation of exogenous peptide antigen via MHC class I, TAP−independent (APPEP)</w:t>
+      </w:r>
+      <w:r>
+        <w:rPr>
+          <w:bCs/>
+          <w:color w:val="000000" w:themeColor="text1"/>
+          <w:sz w:val="18"/>
+          <w:szCs w:val="18"/>
+        </w:rPr>
+        <w:t xml:space="preserve">; </w:t>
+      </w:r>
+      <w:r>
+        <w:rPr>
+          <w:bCs/>
+          <w:color w:val="000000" w:themeColor="text1"/>
+          <w:sz w:val="18"/>
+          <w:szCs w:val="18"/>
+        </w:rPr>
+        <w:t>generation of precursor metabolites and energy (GPME)</w:t>
+      </w:r>
+      <w:r>
+        <w:rPr>
+          <w:bCs/>
+          <w:color w:val="000000" w:themeColor="text1"/>
+          <w:sz w:val="18"/>
+          <w:szCs w:val="18"/>
+        </w:rPr>
+        <w:t xml:space="preserve">; </w:t>
+      </w:r>
+      <w:r>
+        <w:rPr>
+          <w:bCs/>
+          <w:color w:val="000000" w:themeColor="text1"/>
+          <w:sz w:val="18"/>
+          <w:szCs w:val="18"/>
+        </w:rPr>
+        <w:t>somatic recombination of immunoglobulin genes involved in immune response (SRIGIIR)</w:t>
+      </w:r>
+      <w:r>
+        <w:rPr>
+          <w:bCs/>
+          <w:color w:val="000000" w:themeColor="text1"/>
+          <w:sz w:val="18"/>
+          <w:szCs w:val="18"/>
+        </w:rPr>
+        <w:t>.</w:t>
+      </w:r>
+    </w:p>
+    <w:p>
+      <w:pPr>
+        <w:ind w:left="-851" w:right="-772"/>
+      </w:pPr>
+    </w:p>
+    <w:p>
+      <w:pPr>
+        <w:ind w:left="-851" w:right="-772"/>
+      </w:pPr>
+      <w:r>
+        <w:t>Results (in brief)</w:t>
+      </w:r>
+    </w:p>
+    <w:p>
+      <w:pPr>
+        <w:ind w:left="-851" w:right="-772"/>
+        <w:rPr>
+          <w:i/>
+          <w:sz w:val="22"/>
+          <w:szCs w:val="22"/>
+        </w:rPr>
+      </w:pPr>
+      <w:r>
+        <w:rPr>
+          <w:i/>
+          <w:sz w:val="22"/>
+          <w:szCs w:val="22"/>
+        </w:rPr>
+        <w:t>Differential expression</w:t>
+      </w:r>
+      <w:r>
+        <w:rPr>
+          <w:i/>
+          <w:sz w:val="22"/>
+          <w:szCs w:val="22"/>
+        </w:rPr>
+        <w:t xml:space="preserve"> analysis</w:t>
+      </w:r>
+    </w:p>
+    <w:p>
+      <w:pPr>
+        <w:ind w:left="-851" w:right="-772"/>
+        <w:rPr>
+          <w:sz w:val="22"/>
+          <w:szCs w:val="22"/>
+        </w:rPr>
+      </w:pPr>
+      <w:r>
+        <w:rPr>
+          <w:sz w:val="22"/>
+          <w:szCs w:val="22"/>
+        </w:rPr>
+        <w:t xml:space="preserve">Differential expression analysis discovered 4796 genes to be significantly (alpha &lt; 0.05) regulated in acid adapted cells vs. their parental cell line with 1283 of these genes exhibiting a fold change &gt; 2. </w:t>
+      </w:r>
+    </w:p>
+    <w:p>
+      <w:pPr>
+        <w:ind w:left="-851" w:right="-772"/>
+      </w:pPr>
+    </w:p>
+    <w:p>
+      <w:pPr>
+        <w:ind w:left="-851" w:right="-772"/>
+        <w:rPr>
+          <w:i/>
+          <w:sz w:val="22"/>
+          <w:szCs w:val="22"/>
+        </w:rPr>
+      </w:pPr>
+      <w:r>
+        <w:rPr>
+          <w:i/>
+          <w:sz w:val="22"/>
+          <w:szCs w:val="22"/>
+        </w:rPr>
+        <w:t>Gene ontology term e</w:t>
+      </w:r>
+      <w:r>
+        <w:rPr>
+          <w:i/>
+          <w:sz w:val="22"/>
+          <w:szCs w:val="22"/>
+        </w:rPr>
+        <w:t>nrichment</w:t>
+      </w:r>
+      <w:r>
+        <w:rPr>
+          <w:i/>
+          <w:sz w:val="22"/>
+          <w:szCs w:val="22"/>
+        </w:rPr>
+        <w:t xml:space="preserve"> and community analysis</w:t>
+      </w:r>
+    </w:p>
+    <w:p>
+      <w:pPr>
+        <w:ind w:left="-851" w:right="-772"/>
+        <w:rPr>
+          <w:sz w:val="22"/>
+          <w:szCs w:val="22"/>
+        </w:rPr>
+      </w:pPr>
+      <w:r>
+        <w:rPr>
+          <w:sz w:val="22"/>
+          <w:szCs w:val="22"/>
+        </w:rPr>
+        <w:t>Gene ontology term enrichment analysis resulted in 579 significantly (alpha &lt; 0.05) enriched terms</w:t>
+      </w:r>
+      <w:r>
+        <w:rPr>
+          <w:sz w:val="22"/>
+          <w:szCs w:val="22"/>
+        </w:rPr>
+        <w:t>.</w:t>
+      </w:r>
+      <w:r>
+        <w:rPr>
+          <w:sz w:val="22"/>
+          <w:szCs w:val="22"/>
+        </w:rPr>
+        <w:t xml:space="preserve"> Due to the fact that many of these terms are related to similar biological processes, we desired to summarize these results by identifying groups of similar term</w:t>
+      </w:r>
+      <w:r>
+        <w:rPr>
+          <w:sz w:val="22"/>
+          <w:szCs w:val="22"/>
+        </w:rPr>
+        <w:t>s. To achieve this we utilized a community detection algorithm</w:t>
+      </w:r>
+      <w:r>
+        <w:rPr>
+          <w:sz w:val="22"/>
+          <w:szCs w:val="22"/>
+          <w:vertAlign w:val="superscript"/>
+        </w:rPr>
+        <w:t>3</w:t>
+      </w:r>
+      <w:r>
+        <w:rPr>
+          <w:sz w:val="22"/>
+          <w:szCs w:val="22"/>
+        </w:rPr>
+        <w:t xml:space="preserve"> to deduce similar terms within the GO graph</w:t>
+      </w:r>
+      <w:r>
+        <w:rPr>
+          <w:sz w:val="22"/>
+          <w:szCs w:val="22"/>
+        </w:rPr>
+        <w:t xml:space="preserve"> of the significant terms and their </w:t>
+      </w:r>
+      <w:r>
+        <w:rPr>
+          <w:sz w:val="22"/>
+          <w:szCs w:val="22"/>
+          <w:u w:val="single"/>
+        </w:rPr>
+        <w:t>ancestors</w:t>
+      </w:r>
+      <w:r>
+        <w:rPr>
+          <w:sz w:val="22"/>
+          <w:szCs w:val="22"/>
+        </w:rPr>
+        <w:t xml:space="preserve">. This resulted in the detection of 39 communities </w:t>
+      </w:r>
+      <w:r>
+        <w:rPr>
+          <w:sz w:val="22"/>
+          <w:szCs w:val="22"/>
+        </w:rPr>
+        <w:t>(figure 1A</w:t>
+      </w:r>
+      <w:r>
+        <w:rPr>
+          <w:sz w:val="22"/>
+          <w:szCs w:val="22"/>
+        </w:rPr>
+        <w:t xml:space="preserve">). In the communities detected we identified many terms associated with the known biology of acid adapted cells such as </w:t>
+      </w:r>
+      <w:r>
+        <w:rPr>
+          <w:sz w:val="22"/>
+          <w:szCs w:val="22"/>
+          <w:highlight w:val="yellow"/>
+        </w:rPr>
+        <w:t>cell differentiation, cell death, and cell adhesion</w:t>
+      </w:r>
+      <w:r>
+        <w:rPr>
+          <w:sz w:val="22"/>
+          <w:szCs w:val="22"/>
+        </w:rPr>
+        <w:t xml:space="preserve"> as well as identifying novel terms such as </w:t>
+      </w:r>
+      <w:r>
+        <w:rPr>
+          <w:sz w:val="22"/>
+          <w:szCs w:val="22"/>
+          <w:highlight w:val="yellow"/>
+        </w:rPr>
+        <w:t xml:space="preserve">autophagy, cellular metabolism, and </w:t>
+      </w:r>
+      <w:proofErr w:type="spellStart"/>
+      <w:r>
+        <w:rPr>
+          <w:sz w:val="22"/>
+          <w:szCs w:val="22"/>
+          <w:highlight w:val="yellow"/>
+        </w:rPr>
+        <w:t>Wnt</w:t>
+      </w:r>
+      <w:proofErr w:type="spellEnd"/>
+      <w:r>
+        <w:rPr>
+          <w:sz w:val="22"/>
+          <w:szCs w:val="22"/>
+          <w:highlight w:val="yellow"/>
+        </w:rPr>
+        <w:t xml:space="preserve"> </w:t>
+      </w:r>
+      <w:r>
+        <w:rPr>
+          <w:sz w:val="22"/>
+          <w:szCs w:val="22"/>
+          <w:highlight w:val="yellow"/>
+        </w:rPr>
+        <w:t>signaling</w:t>
+      </w:r>
+      <w:r>
+        <w:rPr>
+          <w:sz w:val="22"/>
+          <w:szCs w:val="22"/>
+        </w:rPr>
+        <w:t xml:space="preserve"> </w:t>
+      </w:r>
+      <w:r>
+        <w:rPr>
+          <w:sz w:val="22"/>
+          <w:szCs w:val="22"/>
+        </w:rPr>
+        <w:t>(</w:t>
+      </w:r>
+      <w:r>
+        <w:rPr>
+          <w:sz w:val="22"/>
+          <w:szCs w:val="22"/>
+          <w:highlight w:val="yellow"/>
+        </w:rPr>
+        <w:t>these can be changed accordingly</w:t>
+      </w:r>
+      <w:r>
+        <w:rPr>
+          <w:sz w:val="22"/>
+          <w:szCs w:val="22"/>
+        </w:rPr>
+        <w:t>) (figure 1A and 1C-J</w:t>
+      </w:r>
+      <w:r>
+        <w:rPr>
+          <w:sz w:val="22"/>
+          <w:szCs w:val="22"/>
+        </w:rPr>
+        <w:t xml:space="preserve">). Analysis of the gene expression patterns </w:t>
+      </w:r>
+      <w:r>
+        <w:rPr>
+          <w:sz w:val="22"/>
+          <w:szCs w:val="22"/>
+        </w:rPr>
+        <w:t>in each</w:t>
+      </w:r>
+      <w:r>
+        <w:rPr>
+          <w:sz w:val="22"/>
+          <w:szCs w:val="22"/>
+        </w:rPr>
+        <w:t xml:space="preserve"> community revealed strong contrasts in gene expression between parental and acid adapted cells (figure </w:t>
+      </w:r>
+      <w:proofErr w:type="spellStart"/>
+      <w:r>
+        <w:rPr>
+          <w:sz w:val="22"/>
+          <w:szCs w:val="22"/>
+        </w:rPr>
+        <w:lastRenderedPageBreak/>
+        <w:t>Xb</w:t>
+      </w:r>
+      <w:proofErr w:type="spellEnd"/>
+      <w:r>
+        <w:rPr>
+          <w:sz w:val="22"/>
+          <w:szCs w:val="22"/>
+        </w:rPr>
+        <w:t xml:space="preserve">). Finally, </w:t>
+      </w:r>
+      <w:r>
+        <w:rPr>
+          <w:sz w:val="22"/>
+          <w:szCs w:val="22"/>
+        </w:rPr>
+        <w:t xml:space="preserve">analysis of individual expression patterns within each communities terms revealed both known and novel players in the biology of acid adapted cells (figure 1C-J). </w:t>
+      </w:r>
+      <w:r>
+        <w:rPr>
+          <w:sz w:val="22"/>
+          <w:szCs w:val="22"/>
+        </w:rPr>
+        <w:t xml:space="preserve">  </w:t>
+      </w:r>
+    </w:p>
+    <w:p>
+      <w:pPr>
+        <w:ind w:left="-851" w:right="-772"/>
+        <w:rPr>
+          <w:sz w:val="22"/>
+          <w:szCs w:val="22"/>
+        </w:rPr>
+      </w:pPr>
+      <w:r>
+        <w:rPr>
+          <w:sz w:val="22"/>
+          <w:szCs w:val="22"/>
+        </w:rPr>
+        <w:t xml:space="preserve"> </w:t>
+      </w:r>
+    </w:p>
+    <w:p>
+      <w:pPr>
+        <w:ind w:left="-851" w:right="-772"/>
+        <w:rPr>
+          <w:sz w:val="22"/>
+          <w:szCs w:val="22"/>
+        </w:rPr>
+      </w:pPr>
+      <w:r>
+        <w:t>Methods</w:t>
+      </w:r>
+    </w:p>
+    <w:p>
+      <w:pPr>
+        <w:ind w:left="-851" w:right="-772"/>
+        <w:rPr>
+          <w:i/>
+          <w:sz w:val="22"/>
+          <w:szCs w:val="22"/>
+        </w:rPr>
+      </w:pPr>
+      <w:r>
+        <w:rPr>
+          <w:i/>
+          <w:sz w:val="22"/>
+          <w:szCs w:val="22"/>
+        </w:rPr>
+        <w:t>RNA sequencing and Bioinformatics</w:t>
+      </w:r>
+    </w:p>
+    <w:p>
+      <w:pPr>
+        <w:ind w:left="-851" w:right="-772"/>
+        <w:rPr>
+          <w:sz w:val="22"/>
+          <w:szCs w:val="22"/>
+        </w:rPr>
+      </w:pPr>
+      <w:r>
+        <w:rPr>
+          <w:sz w:val="22"/>
+          <w:szCs w:val="22"/>
+        </w:rPr>
+        <w:t xml:space="preserve">RNA sequencing was performed in biological triplicate using Strand-specific </w:t>
+      </w:r>
+      <w:proofErr w:type="spellStart"/>
+      <w:r>
+        <w:rPr>
+          <w:sz w:val="22"/>
+          <w:szCs w:val="22"/>
+        </w:rPr>
+        <w:t>TruSeq</w:t>
+      </w:r>
+      <w:proofErr w:type="spellEnd"/>
+      <w:r>
+        <w:rPr>
+          <w:sz w:val="22"/>
+          <w:szCs w:val="22"/>
+        </w:rPr>
+        <w:t xml:space="preserve"> library preparation and </w:t>
+      </w:r>
+      <w:proofErr w:type="spellStart"/>
+      <w:r>
+        <w:rPr>
+          <w:sz w:val="22"/>
+          <w:szCs w:val="22"/>
+        </w:rPr>
+        <w:t>Ribo</w:t>
+      </w:r>
+      <w:proofErr w:type="spellEnd"/>
+      <w:r>
+        <w:rPr>
+          <w:sz w:val="22"/>
+          <w:szCs w:val="22"/>
+        </w:rPr>
+        <w:t xml:space="preserve">-Zero ribosomal depletion. Tophat2, </w:t>
+      </w:r>
+      <w:proofErr w:type="spellStart"/>
+      <w:r>
+        <w:rPr>
+          <w:sz w:val="22"/>
+          <w:szCs w:val="22"/>
+        </w:rPr>
+        <w:t>HTSeq</w:t>
+      </w:r>
+      <w:proofErr w:type="spellEnd"/>
+      <w:r>
+        <w:rPr>
+          <w:sz w:val="22"/>
+          <w:szCs w:val="22"/>
+        </w:rPr>
+        <w:t>, and DESeq2 were utilized for alignment, quantification, and differential expression analy</w:t>
+      </w:r>
+      <w:r>
+        <w:rPr>
+          <w:sz w:val="22"/>
+          <w:szCs w:val="22"/>
+        </w:rPr>
+        <w:t xml:space="preserve">sis, respectively, with the hg19 genome and </w:t>
+      </w:r>
+      <w:proofErr w:type="spellStart"/>
+      <w:r>
+        <w:rPr>
+          <w:sz w:val="22"/>
+          <w:szCs w:val="22"/>
+        </w:rPr>
+        <w:t>Ensembl</w:t>
+      </w:r>
+      <w:proofErr w:type="spellEnd"/>
+      <w:r>
+        <w:rPr>
+          <w:sz w:val="22"/>
+          <w:szCs w:val="22"/>
+        </w:rPr>
+        <w:t xml:space="preserve"> v73</w:t>
+      </w:r>
+      <w:r>
+        <w:rPr>
+          <w:sz w:val="22"/>
+          <w:szCs w:val="22"/>
+        </w:rPr>
+        <w:t xml:space="preserve">. </w:t>
+      </w:r>
+    </w:p>
+    <w:p>
+      <w:pPr>
+        <w:ind w:left="-851" w:right="-772"/>
+        <w:rPr>
+          <w:sz w:val="22"/>
+          <w:szCs w:val="22"/>
+        </w:rPr>
+      </w:pPr>
+    </w:p>
+    <w:p>
+      <w:pPr>
+        <w:ind w:left="-851" w:right="-772"/>
+        <w:rPr>
+          <w:i/>
+          <w:sz w:val="22"/>
+          <w:szCs w:val="22"/>
+        </w:rPr>
+      </w:pPr>
+      <w:r>
+        <w:rPr>
+          <w:i/>
+          <w:sz w:val="22"/>
+          <w:szCs w:val="22"/>
+        </w:rPr>
+        <w:t>Gene Ontology</w:t>
+      </w:r>
+      <w:r>
+        <w:rPr>
+          <w:i/>
+          <w:sz w:val="22"/>
+          <w:szCs w:val="22"/>
+        </w:rPr>
+        <w:t xml:space="preserve"> Term </w:t>
+      </w:r>
+      <w:r>
+        <w:rPr>
+          <w:i/>
+          <w:sz w:val="22"/>
+          <w:szCs w:val="22"/>
+        </w:rPr>
+        <w:t>Enrichment</w:t>
+      </w:r>
+    </w:p>
+    <w:p>
+      <w:pPr>
+        <w:ind w:left="-851" w:right="-772"/>
+        <w:rPr>
+          <w:sz w:val="22"/>
+          <w:szCs w:val="22"/>
+        </w:rPr>
+      </w:pPr>
+      <w:r>
+        <w:rPr>
+          <w:sz w:val="22"/>
+          <w:szCs w:val="22"/>
+        </w:rPr>
+        <w:t xml:space="preserve">Significant (alpha &lt; 0.05) genes in the differential expression analysis were used </w:t>
+      </w:r>
+      <w:r>
+        <w:rPr>
+          <w:sz w:val="22"/>
+          <w:szCs w:val="22"/>
+        </w:rPr>
+        <w:t xml:space="preserve">for </w:t>
+      </w:r>
+      <w:r>
+        <w:rPr>
+          <w:sz w:val="22"/>
+          <w:szCs w:val="22"/>
+        </w:rPr>
+        <w:t xml:space="preserve">biological processes </w:t>
+      </w:r>
+      <w:r>
+        <w:rPr>
+          <w:sz w:val="22"/>
+          <w:szCs w:val="22"/>
+        </w:rPr>
+        <w:t>GO term enrichment analysis with the</w:t>
+      </w:r>
+      <w:r>
+        <w:rPr>
+          <w:sz w:val="22"/>
+          <w:szCs w:val="22"/>
+        </w:rPr>
+        <w:t xml:space="preserve"> </w:t>
+      </w:r>
+      <w:proofErr w:type="spellStart"/>
+      <w:r>
+        <w:rPr>
+          <w:sz w:val="22"/>
+          <w:szCs w:val="22"/>
+        </w:rPr>
+        <w:t>topGO</w:t>
+      </w:r>
+      <w:proofErr w:type="spellEnd"/>
+      <w:r>
+        <w:rPr>
+          <w:sz w:val="22"/>
+          <w:szCs w:val="22"/>
+        </w:rPr>
+        <w:t xml:space="preserve"> software</w:t>
+      </w:r>
+      <w:r>
+        <w:rPr>
+          <w:sz w:val="22"/>
+          <w:szCs w:val="22"/>
+          <w:vertAlign w:val="superscript"/>
+        </w:rPr>
+        <w:t>1</w:t>
+      </w:r>
+      <w:r>
+        <w:rPr>
+          <w:sz w:val="22"/>
+          <w:szCs w:val="22"/>
+        </w:rPr>
+        <w:t>. All quantified genes, defined as counts per million &gt; 1 in at least 3 samples, were utilized as the gene universe.</w:t>
+      </w:r>
+      <w:r>
+        <w:rPr>
+          <w:sz w:val="22"/>
+          <w:szCs w:val="22"/>
+        </w:rPr>
+        <w:t xml:space="preserve"> Of the genes submitter XX had annotated GO terms</w:t>
+      </w:r>
+      <w:r>
+        <w:rPr>
+          <w:sz w:val="22"/>
+          <w:szCs w:val="22"/>
+        </w:rPr>
+        <w:t xml:space="preserve"> and terms with less than 5 annotated genes were not included in the significance testing procedure</w:t>
+      </w:r>
+      <w:r>
+        <w:rPr>
+          <w:sz w:val="22"/>
+          <w:szCs w:val="22"/>
+        </w:rPr>
+        <w:t>. Significance testing was performed using the classic Fisher method</w:t>
+      </w:r>
+      <w:r>
+        <w:rPr>
+          <w:sz w:val="22"/>
+          <w:szCs w:val="22"/>
+        </w:rPr>
+        <w:t xml:space="preserve"> and the top 1000 terms with the lowest p-value were included in downstream analysis unless otherwise specified</w:t>
+      </w:r>
+      <w:r>
+        <w:rPr>
+          <w:sz w:val="22"/>
+          <w:szCs w:val="22"/>
+        </w:rPr>
+        <w:t>.</w:t>
+      </w:r>
+    </w:p>
+    <w:p>
+      <w:pPr>
+        <w:ind w:left="-851" w:right="-772"/>
+        <w:rPr>
+          <w:sz w:val="22"/>
+          <w:szCs w:val="22"/>
+        </w:rPr>
+      </w:pPr>
+    </w:p>
+    <w:p>
+      <w:pPr>
+        <w:ind w:left="-851" w:right="-772"/>
+        <w:rPr>
+          <w:sz w:val="22"/>
+          <w:szCs w:val="22"/>
+        </w:rPr>
+      </w:pPr>
+      <w:r>
+        <w:rPr>
+          <w:i/>
+          <w:sz w:val="22"/>
+          <w:szCs w:val="22"/>
+        </w:rPr>
+        <w:t>Community analysis</w:t>
+      </w:r>
+    </w:p>
+    <w:p>
+      <w:pPr>
+        <w:ind w:left="-851" w:right="-772"/>
+        <w:rPr>
+          <w:sz w:val="22"/>
+          <w:szCs w:val="22"/>
+        </w:rPr>
+      </w:pPr>
+      <w:r>
+        <w:rPr>
+          <w:sz w:val="22"/>
+          <w:szCs w:val="22"/>
+        </w:rPr>
+        <w:t>To understand the relationship between the significant GO terms, the</w:t>
+      </w:r>
+      <w:r>
+        <w:rPr>
+          <w:sz w:val="22"/>
+          <w:szCs w:val="22"/>
+        </w:rPr>
+        <w:t xml:space="preserve"> GO graph was retrieved for all significant </w:t>
+      </w:r>
+      <w:r>
+        <w:rPr>
+          <w:sz w:val="22"/>
+          <w:szCs w:val="22"/>
+        </w:rPr>
+        <w:t xml:space="preserve">(alpha &lt; 0.05) </w:t>
+      </w:r>
+      <w:r>
+        <w:rPr>
           <w:sz w:val="22"/>
           <w:szCs w:val="22"/>
         </w:rPr>
@@ -1409,6 +1515,29 @@
         </w:rPr>
         <w:t>All nodes not presently contained in the collapsed graph, were merged into the graph and edges were re-drawn between the merged nodes and the community node.</w:t>
       </w:r>
+      <w:r>
+        <w:rPr>
+          <w:sz w:val="22"/>
+          <w:szCs w:val="22"/>
+        </w:rPr>
+        <w:t xml:space="preserve"> Results were visualized with the </w:t>
+      </w:r>
+      <w:proofErr w:type="spellStart"/>
+      <w:r>
+        <w:rPr>
+          <w:sz w:val="22"/>
+          <w:szCs w:val="22"/>
+        </w:rPr>
+        <w:t>ggraph</w:t>
+      </w:r>
+      <w:proofErr w:type="spellEnd"/>
+      <w:r>
+        <w:rPr>
+          <w:sz w:val="22"/>
+          <w:szCs w:val="22"/>
+        </w:rPr>
+        <w:t xml:space="preserve"> package (ref.).</w:t>
+      </w:r>
     </w:p>
     <w:p>
       <w:pPr>
@@ -1430,7 +1559,7 @@
     </w:p>
     <w:p>
       <w:pPr>
-        <w:pStyle w:val="Liststycke"/>
+        <w:pStyle w:val="ListParagraph"/>
         <w:numPr>
           <w:ilvl w:val="0"/>
           <w:numId w:val="1"/>
@@ -1501,7 +1630,7 @@
     </w:p>
     <w:p>
       <w:pPr>
-        <w:pStyle w:val="Liststycke"/>
+        <w:pStyle w:val="ListParagraph"/>
         <w:numPr>
           <w:ilvl w:val="0"/>
           <w:numId w:val="1"/>
@@ -1595,7 +1724,7 @@
     </w:p>
     <w:p>
       <w:pPr>
-        <w:pStyle w:val="Liststycke"/>
+        <w:pStyle w:val="ListParagraph"/>
         <w:numPr>
           <w:ilvl w:val="0"/>
           <w:numId w:val="1"/>
@@ -1664,7 +1793,7 @@
     </w:p>
     <w:p>
       <w:pPr>
-        <w:pStyle w:val="Liststycke"/>
+        <w:pStyle w:val="ListParagraph"/>
         <w:numPr>
           <w:ilvl w:val="0"/>
           <w:numId w:val="1"/>
@@ -1742,7 +1871,7 @@
     </w:p>
     <w:p>
       <w:pPr>
-        <w:pStyle w:val="Liststycke"/>
+        <w:pStyle w:val="ListParagraph"/>
         <w:numPr>
           <w:ilvl w:val="0"/>
           <w:numId w:val="1"/>
@@ -1854,7 +1983,7 @@
     </w:p>
     <w:p>
       <w:pPr>
-        <w:pStyle w:val="Liststycke"/>
+        <w:pStyle w:val="ListParagraph"/>
         <w:numPr>
           <w:ilvl w:val="0"/>
           <w:numId w:val="3"/>
@@ -1890,7 +2019,7 @@
     </w:p>
     <w:p>
       <w:pPr>
-        <w:pStyle w:val="Liststycke"/>
+        <w:pStyle w:val="ListParagraph"/>
         <w:numPr>
           <w:ilvl w:val="0"/>
           <w:numId w:val="3"/>
@@ -1910,7 +2039,7 @@
     </w:p>
     <w:p>
       <w:pPr>
-        <w:pStyle w:val="Liststycke"/>
+        <w:pStyle w:val="ListParagraph"/>
         <w:numPr>
           <w:ilvl w:val="0"/>
           <w:numId w:val="3"/>
@@ -1937,7 +2066,7 @@
     </w:p>
     <w:p>
       <w:pPr>
-        <w:pStyle w:val="Liststycke"/>
+        <w:pStyle w:val="ListParagraph"/>
         <w:numPr>
           <w:ilvl w:val="0"/>
           <w:numId w:val="3"/>
@@ -1952,7 +2081,23 @@
           <w:sz w:val="20"/>
           <w:szCs w:val="20"/>
         </w:rPr>
-        <w:t xml:space="preserve">Figures C-J also give the opportunity to highlight specific genes if we want to do so. As it is now, I chose the 10 most significant genes per term. This makes the differences very clear in the visualization (which is </w:t>
+        <w:t>Figures C-J also give the opportunity to highlight specific genes if we want to do so. As it is now, I chose the 10 most significant genes per term. This makes the differences very clear in the visualization (</w:t>
+      </w:r>
+      <w:proofErr w:type="gramStart"/>
+      <w:r>
+        <w:rPr>
+          <w:sz w:val="20"/>
+          <w:szCs w:val="20"/>
+        </w:rPr>
+        <w:t>which</w:t>
+      </w:r>
+      <w:proofErr w:type="gramEnd"/>
+      <w:r>
+        <w:rPr>
+          <w:sz w:val="20"/>
+          <w:szCs w:val="20"/>
+        </w:rPr>
+        <w:t xml:space="preserve"> is </w:t>
       </w:r>
       <w:proofErr w:type="spellStart"/>
       <w:r>
@@ -2035,7 +2180,7 @@
     </w:p>
     <w:p>
       <w:pPr>
-        <w:pStyle w:val="Liststycke"/>
+        <w:pStyle w:val="ListParagraph"/>
         <w:numPr>
           <w:ilvl w:val="0"/>
           <w:numId w:val="2"/>
@@ -2099,7 +2244,7 @@
     </w:p>
     <w:p>
       <w:pPr>
-        <w:pStyle w:val="Liststycke"/>
+        <w:pStyle w:val="ListParagraph"/>
         <w:numPr>
           <w:ilvl w:val="1"/>
           <w:numId w:val="2"/>
@@ -2163,7 +2308,7 @@
     </w:p>
     <w:p>
       <w:pPr>
-        <w:pStyle w:val="Liststycke"/>
+        <w:pStyle w:val="ListParagraph"/>
         <w:numPr>
           <w:ilvl w:val="1"/>
           <w:numId w:val="2"/>
@@ -2211,7 +2356,7 @@
     </w:p>
     <w:p>
       <w:pPr>
-        <w:pStyle w:val="Liststycke"/>
+        <w:pStyle w:val="ListParagraph"/>
         <w:numPr>
           <w:ilvl w:val="0"/>
           <w:numId w:val="2"/>
@@ -2685,10 +2830,10 @@
     <w:name w:val="Normal"/>
     <w:qFormat/>
   </w:style>
-  <w:style w:type="paragraph" w:styleId="Rubrik3">
+  <w:style w:type="paragraph" w:styleId="Heading3">
     <w:name w:val="heading 3"/>
     <w:basedOn w:val="Normal"/>
-    <w:link w:val="Rubrik3Char"/>
+    <w:link w:val="Heading3Char"/>
     <w:uiPriority w:val="9"/>
     <w:qFormat/>
     <w:rsid w:val="00582ED2"/>
@@ -2705,10 +2850,10 @@
       <w:lang w:val="en-GB"/>
     </w:rPr>
   </w:style>
-  <w:style w:type="paragraph" w:styleId="Rubrik5">
+  <w:style w:type="paragraph" w:styleId="Heading5">
     <w:name w:val="heading 5"/>
     <w:basedOn w:val="Normal"/>
-    <w:link w:val="Rubrik5Char"/>
+    <w:link w:val="Heading5Char"/>
     <w:uiPriority w:val="9"/>
     <w:qFormat/>
     <w:rsid w:val="00582ED2"/>
@@ -2725,13 +2870,13 @@
       <w:lang w:val="en-GB"/>
     </w:rPr>
   </w:style>
-  <w:style w:type="character" w:default="1" w:styleId="Standardstycketypsnitt">
+  <w:style w:type="character" w:default="1" w:styleId="DefaultParagraphFont">
     <w:name w:val="Default Paragraph Font"/>
     <w:uiPriority w:val="1"/>
     <w:semiHidden/>
     <w:unhideWhenUsed/>
   </w:style>
-  <w:style w:type="table" w:default="1" w:styleId="Normaltabell">
+  <w:style w:type="table" w:default="1" w:styleId="TableNormal">
     <w:name w:val="Normal Table"/>
     <w:uiPriority w:val="99"/>
     <w:semiHidden/>
@@ -2746,16 +2891,16 @@
       </w:tblCellMar>
     </w:tblPr>
   </w:style>
-  <w:style w:type="numbering" w:default="1" w:styleId="Ingenlista">
+  <w:style w:type="numbering" w:default="1" w:styleId="NoList">
     <w:name w:val="No List"/>
     <w:uiPriority w:val="99"/>
     <w:semiHidden/>
     <w:unhideWhenUsed/>
   </w:style>
-  <w:style w:type="paragraph" w:styleId="Bubbeltext">
+  <w:style w:type="paragraph" w:styleId="BalloonText">
     <w:name w:val="Balloon Text"/>
     <w:basedOn w:val="Normal"/>
-    <w:link w:val="BubbeltextChar"/>
+    <w:link w:val="BalloonTextChar"/>
     <w:uiPriority w:val="99"/>
     <w:semiHidden/>
     <w:unhideWhenUsed/>
@@ -2766,10 +2911,10 @@
       <w:szCs w:val="18"/>
     </w:rPr>
   </w:style>
-  <w:style w:type="character" w:customStyle="1" w:styleId="BubbeltextChar">
-    <w:name w:val="Bubbeltext Char"/>
-    <w:basedOn w:val="Standardstycketypsnitt"/>
-    <w:link w:val="Bubbeltext"/>
+  <w:style w:type="character" w:customStyle="1" w:styleId="BalloonTextChar">
+    <w:name w:val="Balloon Text Char"/>
+    <w:basedOn w:val="DefaultParagraphFont"/>
+    <w:link w:val="BalloonText"/>
     <w:uiPriority w:val="99"/>
     <w:semiHidden/>
     <w:rsid w:val="002844C9"/>
@@ -2781,12 +2926,12 @@
   </w:style>
   <w:style w:type="character" w:customStyle="1" w:styleId="apple-converted-space">
     <w:name w:val="apple-converted-space"/>
-    <w:basedOn w:val="Standardstycketypsnitt"/>
+    <w:basedOn w:val="DefaultParagraphFont"/>
     <w:rsid w:val="00BD19ED"/>
   </w:style>
-  <w:style w:type="character" w:styleId="Betoning">
+  <w:style w:type="character" w:styleId="Emphasis">
     <w:name w:val="Emphasis"/>
-    <w:basedOn w:val="Standardstycketypsnitt"/>
+    <w:basedOn w:val="DefaultParagraphFont"/>
     <w:uiPriority w:val="20"/>
     <w:qFormat/>
     <w:rsid w:val="00BD19ED"/>
@@ -2795,7 +2940,7 @@
       <w:iCs/>
     </w:rPr>
   </w:style>
-  <w:style w:type="paragraph" w:styleId="Liststycke">
+  <w:style w:type="paragraph" w:styleId="ListParagraph">
     <w:name w:val="List Paragraph"/>
     <w:basedOn w:val="Normal"/>
     <w:uiPriority w:val="34"/>
@@ -2806,10 +2951,10 @@
       <w:contextualSpacing/>
     </w:pPr>
   </w:style>
-  <w:style w:type="character" w:customStyle="1" w:styleId="Rubrik3Char">
-    <w:name w:val="Rubrik 3 Char"/>
-    <w:basedOn w:val="Standardstycketypsnitt"/>
-    <w:link w:val="Rubrik3"/>
+  <w:style w:type="character" w:customStyle="1" w:styleId="Heading3Char">
+    <w:name w:val="Heading 3 Char"/>
+    <w:basedOn w:val="DefaultParagraphFont"/>
+    <w:link w:val="Heading3"/>
     <w:uiPriority w:val="9"/>
     <w:rsid w:val="00582ED2"/>
     <w:rPr>
@@ -2821,10 +2966,10 @@
       <w:lang w:val="en-GB"/>
     </w:rPr>
   </w:style>
-  <w:style w:type="character" w:customStyle="1" w:styleId="Rubrik5Char">
-    <w:name w:val="Rubrik 5 Char"/>
-    <w:basedOn w:val="Standardstycketypsnitt"/>
-    <w:link w:val="Rubrik5"/>
+  <w:style w:type="character" w:customStyle="1" w:styleId="Heading5Char">
+    <w:name w:val="Heading 5 Char"/>
+    <w:basedOn w:val="DefaultParagraphFont"/>
+    <w:link w:val="Heading5"/>
     <w:uiPriority w:val="9"/>
     <w:rsid w:val="00582ED2"/>
     <w:rPr>
@@ -2836,9 +2981,9 @@
       <w:lang w:val="en-GB"/>
     </w:rPr>
   </w:style>
-  <w:style w:type="character" w:styleId="Kommentarsreferens">
+  <w:style w:type="character" w:styleId="CommentReference">
     <w:name w:val="annotation reference"/>
-    <w:basedOn w:val="Standardstycketypsnitt"/>
+    <w:basedOn w:val="DefaultParagraphFont"/>
     <w:uiPriority w:val="99"/>
     <w:semiHidden/>
     <w:unhideWhenUsed/>
@@ -2848,28 +2993,28 @@
       <w:szCs w:val="18"/>
     </w:rPr>
   </w:style>
-  <w:style w:type="paragraph" w:styleId="Kommentarer">
+  <w:style w:type="paragraph" w:styleId="CommentText">
     <w:name w:val="annotation text"/>
     <w:basedOn w:val="Normal"/>
-    <w:link w:val="KommentarerChar"/>
+    <w:link w:val="CommentTextChar"/>
     <w:uiPriority w:val="99"/>
     <w:semiHidden/>
     <w:unhideWhenUsed/>
     <w:rsid w:val="00815FD5"/>
   </w:style>
-  <w:style w:type="character" w:customStyle="1" w:styleId="KommentarerChar">
-    <w:name w:val="Kommentarer Char"/>
-    <w:basedOn w:val="Standardstycketypsnitt"/>
-    <w:link w:val="Kommentarer"/>
+  <w:style w:type="character" w:customStyle="1" w:styleId="CommentTextChar">
+    <w:name w:val="Comment Text Char"/>
+    <w:basedOn w:val="DefaultParagraphFont"/>
+    <w:link w:val="CommentText"/>
     <w:uiPriority w:val="99"/>
     <w:semiHidden/>
     <w:rsid w:val="00815FD5"/>
   </w:style>
-  <w:style w:type="paragraph" w:styleId="Kommentarsmne">
+  <w:style w:type="paragraph" w:styleId="CommentSubject">
     <w:name w:val="annotation subject"/>
-    <w:basedOn w:val="Kommentarer"/>
-    <w:next w:val="Kommentarer"/>
-    <w:link w:val="KommentarsmneChar"/>
+    <w:basedOn w:val="CommentText"/>
+    <w:next w:val="CommentText"/>
+    <w:link w:val="CommentSubjectChar"/>
     <w:uiPriority w:val="99"/>
     <w:semiHidden/>
     <w:unhideWhenUsed/>
@@ -2881,10 +3026,10 @@
       <w:szCs w:val="20"/>
     </w:rPr>
   </w:style>
-  <w:style w:type="character" w:customStyle="1" w:styleId="KommentarsmneChar">
-    <w:name w:val="Kommentarsämne Char"/>
-    <w:basedOn w:val="KommentarerChar"/>
-    <w:link w:val="Kommentarsmne"/>
+  <w:style w:type="character" w:customStyle="1" w:styleId="CommentSubjectChar">
+    <w:name w:val="Comment Subject Char"/>
+    <w:basedOn w:val="CommentTextChar"/>
+    <w:link w:val="CommentSubject"/>
     <w:uiPriority w:val="99"/>
     <w:semiHidden/>
     <w:rsid w:val="00815FD5"/>
@@ -2895,7 +3040,7 @@
       <w:szCs w:val="20"/>
     </w:rPr>
   </w:style>
-  <w:style w:type="paragraph" w:styleId="Beskrivning">
+  <w:style w:type="paragraph" w:styleId="Caption">
     <w:name w:val="caption"/>
     <w:basedOn w:val="Normal"/>
     <w:next w:val="Normal"/>
@@ -2912,6 +3057,17 @@
       <w:color w:val="4F81BD" w:themeColor="accent1"/>
       <w:sz w:val="18"/>
       <w:szCs w:val="18"/>
+    </w:rPr>
+  </w:style>
+  <w:style w:type="character" w:styleId="Hyperlink">
+    <w:name w:val="Hyperlink"/>
+    <w:basedOn w:val="DefaultParagraphFont"/>
+    <w:uiPriority w:val="99"/>
+    <w:unhideWhenUsed/>
+    <w:rsid w:val="002470C9"/>
+    <w:rPr>
+      <w:color w:val="0000FF" w:themeColor="hyperlink"/>
+      <w:u w:val="single"/>
     </w:rPr>
   </w:style>
 </w:styles>
@@ -3073,10 +3229,10 @@
     <w:name w:val="Normal"/>
     <w:qFormat/>
   </w:style>
-  <w:style w:type="paragraph" w:styleId="Rubrik3">
+  <w:style w:type="paragraph" w:styleId="Heading3">
     <w:name w:val="heading 3"/>
     <w:basedOn w:val="Normal"/>
-    <w:link w:val="Rubrik3Char"/>
+    <w:link w:val="Heading3Char"/>
     <w:uiPriority w:val="9"/>
     <w:qFormat/>
     <w:rsid w:val="00582ED2"/>
@@ -3093,10 +3249,10 @@
       <w:lang w:val="en-GB"/>
     </w:rPr>
   </w:style>
-  <w:style w:type="paragraph" w:styleId="Rubrik5">
+  <w:style w:type="paragraph" w:styleId="Heading5">
     <w:name w:val="heading 5"/>
     <w:basedOn w:val="Normal"/>
-    <w:link w:val="Rubrik5Char"/>
+    <w:link w:val="Heading5Char"/>
     <w:uiPriority w:val="9"/>
     <w:qFormat/>
     <w:rsid w:val="00582ED2"/>
@@ -3113,13 +3269,13 @@
       <w:lang w:val="en-GB"/>
     </w:rPr>
   </w:style>
-  <w:style w:type="character" w:default="1" w:styleId="Standardstycketypsnitt">
+  <w:style w:type="character" w:default="1" w:styleId="DefaultParagraphFont">
     <w:name w:val="Default Paragraph Font"/>
     <w:uiPriority w:val="1"/>
     <w:semiHidden/>
     <w:unhideWhenUsed/>
   </w:style>
-  <w:style w:type="table" w:default="1" w:styleId="Normaltabell">
+  <w:style w:type="table" w:default="1" w:styleId="TableNormal">
     <w:name w:val="Normal Table"/>
     <w:uiPriority w:val="99"/>
     <w:semiHidden/>
@@ -3134,16 +3290,16 @@
       </w:tblCellMar>
     </w:tblPr>
   </w:style>
-  <w:style w:type="numbering" w:default="1" w:styleId="Ingenlista">
+  <w:style w:type="numbering" w:default="1" w:styleId="NoList">
     <w:name w:val="No List"/>
     <w:uiPriority w:val="99"/>
     <w:semiHidden/>
     <w:unhideWhenUsed/>
   </w:style>
-  <w:style w:type="paragraph" w:styleId="Bubbeltext">
+  <w:style w:type="paragraph" w:styleId="BalloonText">
     <w:name w:val="Balloon Text"/>
     <w:basedOn w:val="Normal"/>
-    <w:link w:val="BubbeltextChar"/>
+    <w:link w:val="BalloonTextChar"/>
     <w:uiPriority w:val="99"/>
     <w:semiHidden/>
     <w:unhideWhenUsed/>
@@ -3154,10 +3310,10 @@
       <w:szCs w:val="18"/>
     </w:rPr>
   </w:style>
-  <w:style w:type="character" w:customStyle="1" w:styleId="BubbeltextChar">
-    <w:name w:val="Bubbeltext Char"/>
-    <w:basedOn w:val="Standardstycketypsnitt"/>
-    <w:link w:val="Bubbeltext"/>
+  <w:style w:type="character" w:customStyle="1" w:styleId="BalloonTextChar">
+    <w:name w:val="Balloon Text Char"/>
+    <w:basedOn w:val="DefaultParagraphFont"/>
+    <w:link w:val="BalloonText"/>
     <w:uiPriority w:val="99"/>
     <w:semiHidden/>
     <w:rsid w:val="002844C9"/>
@@ -3169,12 +3325,12 @@
   </w:style>
   <w:style w:type="character" w:customStyle="1" w:styleId="apple-converted-space">
     <w:name w:val="apple-converted-space"/>
-    <w:basedOn w:val="Standardstycketypsnitt"/>
+    <w:basedOn w:val="DefaultParagraphFont"/>
     <w:rsid w:val="00BD19ED"/>
   </w:style>
-  <w:style w:type="character" w:styleId="Betoning">
+  <w:style w:type="character" w:styleId="Emphasis">
     <w:name w:val="Emphasis"/>
-    <w:basedOn w:val="Standardstycketypsnitt"/>
+    <w:basedOn w:val="DefaultParagraphFont"/>
     <w:uiPriority w:val="20"/>
     <w:qFormat/>
     <w:rsid w:val="00BD19ED"/>
@@ -3183,7 +3339,7 @@
       <w:iCs/>
     </w:rPr>
   </w:style>
-  <w:style w:type="paragraph" w:styleId="Liststycke">
+  <w:style w:type="paragraph" w:styleId="ListParagraph">
     <w:name w:val="List Paragraph"/>
     <w:basedOn w:val="Normal"/>
     <w:uiPriority w:val="34"/>
@@ -3194,10 +3350,10 @@
       <w:contextualSpacing/>
     </w:pPr>
   </w:style>
-  <w:style w:type="character" w:customStyle="1" w:styleId="Rubrik3Char">
-    <w:name w:val="Rubrik 3 Char"/>
-    <w:basedOn w:val="Standardstycketypsnitt"/>
-    <w:link w:val="Rubrik3"/>
+  <w:style w:type="character" w:customStyle="1" w:styleId="Heading3Char">
+    <w:name w:val="Heading 3 Char"/>
+    <w:basedOn w:val="DefaultParagraphFont"/>
+    <w:link w:val="Heading3"/>
     <w:uiPriority w:val="9"/>
     <w:rsid w:val="00582ED2"/>
     <w:rPr>
@@ -3209,10 +3365,10 @@
       <w:lang w:val="en-GB"/>
     </w:rPr>
   </w:style>
-  <w:style w:type="character" w:customStyle="1" w:styleId="Rubrik5Char">
-    <w:name w:val="Rubrik 5 Char"/>
-    <w:basedOn w:val="Standardstycketypsnitt"/>
-    <w:link w:val="Rubrik5"/>
+  <w:style w:type="character" w:customStyle="1" w:styleId="Heading5Char">
+    <w:name w:val="Heading 5 Char"/>
+    <w:basedOn w:val="DefaultParagraphFont"/>
+    <w:link w:val="Heading5"/>
     <w:uiPriority w:val="9"/>
     <w:rsid w:val="00582ED2"/>
     <w:rPr>
@@ -3224,9 +3380,9 @@
       <w:lang w:val="en-GB"/>
     </w:rPr>
   </w:style>
-  <w:style w:type="character" w:styleId="Kommentarsreferens">
+  <w:style w:type="character" w:styleId="CommentReference">
     <w:name w:val="annotation reference"/>
-    <w:basedOn w:val="Standardstycketypsnitt"/>
+    <w:basedOn w:val="DefaultParagraphFont"/>
     <w:uiPriority w:val="99"/>
     <w:semiHidden/>
     <w:unhideWhenUsed/>
@@ -3236,28 +3392,28 @@
       <w:szCs w:val="18"/>
     </w:rPr>
   </w:style>
-  <w:style w:type="paragraph" w:styleId="Kommentarer">
+  <w:style w:type="paragraph" w:styleId="CommentText">
     <w:name w:val="annotation text"/>
     <w:basedOn w:val="Normal"/>
-    <w:link w:val="KommentarerChar"/>
+    <w:link w:val="CommentTextChar"/>
     <w:uiPriority w:val="99"/>
     <w:semiHidden/>
     <w:unhideWhenUsed/>
     <w:rsid w:val="00815FD5"/>
   </w:style>
-  <w:style w:type="character" w:customStyle="1" w:styleId="KommentarerChar">
-    <w:name w:val="Kommentarer Char"/>
-    <w:basedOn w:val="Standardstycketypsnitt"/>
-    <w:link w:val="Kommentarer"/>
+  <w:style w:type="character" w:customStyle="1" w:styleId="CommentTextChar">
+    <w:name w:val="Comment Text Char"/>
+    <w:basedOn w:val="DefaultParagraphFont"/>
+    <w:link w:val="CommentText"/>
     <w:uiPriority w:val="99"/>
     <w:semiHidden/>
     <w:rsid w:val="00815FD5"/>
   </w:style>
-  <w:style w:type="paragraph" w:styleId="Kommentarsmne">
+  <w:style w:type="paragraph" w:styleId="CommentSubject">
     <w:name w:val="annotation subject"/>
-    <w:basedOn w:val="Kommentarer"/>
-    <w:next w:val="Kommentarer"/>
-    <w:link w:val="KommentarsmneChar"/>
+    <w:basedOn w:val="CommentText"/>
+    <w:next w:val="CommentText"/>
+    <w:link w:val="CommentSubjectChar"/>
     <w:uiPriority w:val="99"/>
     <w:semiHidden/>
     <w:unhideWhenUsed/>
@@ -3269,10 +3425,10 @@
       <w:szCs w:val="20"/>
     </w:rPr>
   </w:style>
-  <w:style w:type="character" w:customStyle="1" w:styleId="KommentarsmneChar">
-    <w:name w:val="Kommentarsämne Char"/>
-    <w:basedOn w:val="KommentarerChar"/>
-    <w:link w:val="Kommentarsmne"/>
+  <w:style w:type="character" w:customStyle="1" w:styleId="CommentSubjectChar">
+    <w:name w:val="Comment Subject Char"/>
+    <w:basedOn w:val="CommentTextChar"/>
+    <w:link w:val="CommentSubject"/>
     <w:uiPriority w:val="99"/>
     <w:semiHidden/>
     <w:rsid w:val="00815FD5"/>
@@ -3283,7 +3439,7 @@
       <w:szCs w:val="20"/>
     </w:rPr>
   </w:style>
-  <w:style w:type="paragraph" w:styleId="Beskrivning">
+  <w:style w:type="paragraph" w:styleId="Caption">
     <w:name w:val="caption"/>
     <w:basedOn w:val="Normal"/>
     <w:next w:val="Normal"/>
@@ -3300,6 +3456,17 @@
       <w:color w:val="4F81BD" w:themeColor="accent1"/>
       <w:sz w:val="18"/>
       <w:szCs w:val="18"/>
+    </w:rPr>
+  </w:style>
+  <w:style w:type="character" w:styleId="Hyperlink">
+    <w:name w:val="Hyperlink"/>
+    <w:basedOn w:val="DefaultParagraphFont"/>
+    <w:uiPriority w:val="99"/>
+    <w:unhideWhenUsed/>
+    <w:rsid w:val="002470C9"/>
+    <w:rPr>
+      <w:color w:val="0000FF" w:themeColor="hyperlink"/>
+      <w:u w:val="single"/>
     </w:rPr>
   </w:style>
 </w:styles>

</xml_diff>